<commit_message>
Terminando todas las interacciones con la base de datos
</commit_message>
<xml_diff>
--- a/Aplicacion Nivel 2.docx
+++ b/Aplicacion Nivel 2.docx
@@ -73,6 +73,21 @@
         </w:rPr>
         <w:t>Búsqueda de artículos por distintos criterios.</w:t>
       </w:r>
+      <w:r>
+        <w:rPr>
+          <w:b/>
+          <w:bCs/>
+        </w:rPr>
+        <w:t xml:space="preserve"> </w:t>
+      </w:r>
+      <w:r>
+        <w:rPr>
+          <w:b/>
+          <w:bCs/>
+          <w:highlight w:val="yellow"/>
+        </w:rPr>
+        <w:t>Listo</w:t>
+      </w:r>
     </w:p>
     <w:p>
       <w:pPr>
@@ -92,6 +107,21 @@
         </w:rPr>
         <w:t>Agregar artículos.</w:t>
       </w:r>
+      <w:r>
+        <w:rPr>
+          <w:b/>
+          <w:bCs/>
+        </w:rPr>
+        <w:t xml:space="preserve"> </w:t>
+      </w:r>
+      <w:r>
+        <w:rPr>
+          <w:b/>
+          <w:bCs/>
+          <w:highlight w:val="yellow"/>
+        </w:rPr>
+        <w:t>Listo</w:t>
+      </w:r>
     </w:p>
     <w:p>
       <w:pPr>
@@ -111,6 +141,21 @@
         </w:rPr>
         <w:t>Modificar artículos.</w:t>
       </w:r>
+      <w:r>
+        <w:rPr>
+          <w:b/>
+          <w:bCs/>
+        </w:rPr>
+        <w:t xml:space="preserve"> </w:t>
+      </w:r>
+      <w:r>
+        <w:rPr>
+          <w:b/>
+          <w:bCs/>
+          <w:highlight w:val="yellow"/>
+        </w:rPr>
+        <w:t>Listo</w:t>
+      </w:r>
     </w:p>
     <w:p>
       <w:pPr>
@@ -130,6 +175,21 @@
         </w:rPr>
         <w:t>Eliminar artículos.</w:t>
       </w:r>
+      <w:r>
+        <w:rPr>
+          <w:b/>
+          <w:bCs/>
+        </w:rPr>
+        <w:t xml:space="preserve"> </w:t>
+      </w:r>
+      <w:r>
+        <w:rPr>
+          <w:b/>
+          <w:bCs/>
+          <w:highlight w:val="yellow"/>
+        </w:rPr>
+        <w:t>Listo</w:t>
+      </w:r>
     </w:p>
     <w:p>
       <w:pPr>
@@ -149,15 +209,57 @@
         </w:rPr>
         <w:t>Ver detalle de un artículo.</w:t>
       </w:r>
-    </w:p>
-    <w:p>
-      <w:pPr>
-        <w:ind w:left="360"/>
-        <w:rPr>
-          <w:b/>
-          <w:bCs/>
-        </w:rPr>
-      </w:pPr>
+      <w:r>
+        <w:rPr>
+          <w:b/>
+          <w:bCs/>
+        </w:rPr>
+        <w:t xml:space="preserve"> </w:t>
+      </w:r>
+      <w:r>
+        <w:rPr>
+          <w:b/>
+          <w:bCs/>
+          <w:highlight w:val="yellow"/>
+        </w:rPr>
+        <w:t>Listo</w:t>
+      </w:r>
+    </w:p>
+    <w:p>
+      <w:pPr>
+        <w:rPr>
+          <w:b/>
+          <w:bCs/>
+        </w:rPr>
+      </w:pPr>
+      <w:r>
+        <w:rPr>
+          <w:b/>
+          <w:bCs/>
+        </w:rPr>
+        <w:t xml:space="preserve">Captura de errores </w:t>
+      </w:r>
+      <w:r>
+        <w:rPr>
+          <w:b/>
+          <w:bCs/>
+        </w:rPr>
+        <w:t>,</w:t>
+      </w:r>
+      <w:r>
+        <w:rPr>
+          <w:b/>
+          <w:bCs/>
+        </w:rPr>
+        <w:t>manejo de excepciones</w:t>
+      </w:r>
+      <w:r>
+        <w:rPr>
+          <w:b/>
+          <w:bCs/>
+        </w:rPr>
+        <w:t xml:space="preserve"> y validaciones</w:t>
+      </w:r>
     </w:p>
     <w:p>
       <w:pPr>
@@ -437,12 +539,6 @@
       </w:r>
     </w:p>
     <w:p>
-      <w:pPr>
-        <w:rPr>
-          <w:b/>
-          <w:bCs/>
-        </w:rPr>
-      </w:pPr>
       <w:r>
         <w:rPr>
           <w:b/>
@@ -462,6 +558,40 @@
         </w:rPr>
       </w:pPr>
     </w:p>
+    <w:p>
+      <w:pPr>
+        <w:rPr>
+          <w:b/>
+          <w:bCs/>
+        </w:rPr>
+      </w:pPr>
+    </w:p>
+    <w:p>
+      <w:r>
+        <w:lastRenderedPageBreak/>
+        <w:t>Desarrollar validaciones.</w:t>
+      </w:r>
+    </w:p>
+    <w:p>
+      <w:r>
+        <w:t>Campo de precio formato moneda y autocompletado.</w:t>
+      </w:r>
+    </w:p>
+    <w:p>
+      <w:r>
+        <w:t>Acomodar estética de la app.</w:t>
+      </w:r>
+    </w:p>
+    <w:p>
+      <w:r>
+        <w:t>Restringir tamaño de ventanas</w:t>
+      </w:r>
+      <w:r>
+        <w:t>.</w:t>
+      </w:r>
+    </w:p>
+    <w:p/>
+    <w:p/>
     <w:sectPr>
       <w:pgSz w:w="11906" w:h="16838"/>
       <w:pgMar w:top="1417" w:right="1701" w:bottom="1417" w:left="1701" w:header="708" w:footer="708" w:gutter="0"/>

</xml_diff>

<commit_message>
Validacion de campos y correccion de errores
</commit_message>
<xml_diff>
--- a/Aplicacion Nivel 2.docx
+++ b/Aplicacion Nivel 2.docx
@@ -237,7 +237,7 @@
           <w:b/>
           <w:bCs/>
         </w:rPr>
-        <w:t xml:space="preserve">Captura de errores </w:t>
+        <w:t>Captura de errores</w:t>
       </w:r>
       <w:r>
         <w:rPr>
@@ -251,6 +251,13 @@
           <w:b/>
           <w:bCs/>
         </w:rPr>
+        <w:t xml:space="preserve"> </w:t>
+      </w:r>
+      <w:r>
+        <w:rPr>
+          <w:b/>
+          <w:bCs/>
+        </w:rPr>
         <w:t>manejo de excepciones</w:t>
       </w:r>
       <w:r>
@@ -259,6 +266,21 @@
           <w:bCs/>
         </w:rPr>
         <w:t xml:space="preserve"> y validaciones</w:t>
+      </w:r>
+      <w:r>
+        <w:rPr>
+          <w:b/>
+          <w:bCs/>
+        </w:rPr>
+        <w:t xml:space="preserve"> </w:t>
+      </w:r>
+      <w:r>
+        <w:rPr>
+          <w:b/>
+          <w:bCs/>
+          <w:highlight w:val="yellow"/>
+        </w:rPr>
+        <w:t>Listo</w:t>
       </w:r>
     </w:p>
     <w:p>
@@ -539,6 +561,12 @@
       </w:r>
     </w:p>
     <w:p>
+      <w:pPr>
+        <w:rPr>
+          <w:b/>
+          <w:bCs/>
+        </w:rPr>
+      </w:pPr>
       <w:r>
         <w:rPr>
           <w:b/>
@@ -559,31 +587,21 @@
       </w:pPr>
     </w:p>
     <w:p>
-      <w:pPr>
-        <w:rPr>
-          <w:b/>
-          <w:bCs/>
-        </w:rPr>
-      </w:pPr>
+      <w:r>
+        <w:t xml:space="preserve">Acomodar estética de la </w:t>
+      </w:r>
+      <w:proofErr w:type="gramStart"/>
+      <w:r>
+        <w:t>app</w:t>
+      </w:r>
+      <w:proofErr w:type="gramEnd"/>
+      <w:r>
+        <w:t>.</w:t>
+      </w:r>
     </w:p>
     <w:p>
       <w:r>
         <w:lastRenderedPageBreak/>
-        <w:t>Desarrollar validaciones.</w:t>
-      </w:r>
-    </w:p>
-    <w:p>
-      <w:r>
-        <w:t>Campo de precio formato moneda y autocompletado.</w:t>
-      </w:r>
-    </w:p>
-    <w:p>
-      <w:r>
-        <w:t>Acomodar estética de la app.</w:t>
-      </w:r>
-    </w:p>
-    <w:p>
-      <w:r>
         <w:t>Restringir tamaño de ventanas</w:t>
       </w:r>
       <w:r>

</xml_diff>